<commit_message>
Data access layer done
</commit_message>
<xml_diff>
--- a/doc/Project_Analysis_and_Design_Document (1).docx
+++ b/doc/Project_Analysis_and_Design_Document (1).docx
@@ -10,27 +10,14 @@
           <w:rFonts w:ascii="Times New Roman" w:hAnsi="Times New Roman"/>
         </w:rPr>
       </w:pPr>
-      <w:r>
-        <w:fldChar w:fldCharType="begin"/>
-      </w:r>
-      <w:r>
-        <w:instrText xml:space="preserve"> SUBJECT  \* MERGEFORMAT </w:instrText>
-      </w:r>
-      <w:r>
-        <w:fldChar w:fldCharType="separate"/>
-      </w:r>
-      <w:r>
-        <w:rPr>
-          <w:rFonts w:ascii="Times New Roman" w:hAnsi="Times New Roman"/>
-        </w:rPr>
-        <w:t>Cooking Recipe Rating Web based Application</w:t>
-      </w:r>
-      <w:r>
-        <w:rPr>
-          <w:rFonts w:ascii="Times New Roman" w:hAnsi="Times New Roman"/>
-        </w:rPr>
-        <w:fldChar w:fldCharType="end"/>
-      </w:r>
+      <w:fldSimple w:instr=" SUBJECT  \* MERGEFORMAT ">
+        <w:r>
+          <w:rPr>
+            <w:rFonts w:ascii="Times New Roman" w:hAnsi="Times New Roman"/>
+          </w:rPr>
+          <w:t>Cooking Recipe Rating Web based Application</w:t>
+        </w:r>
+      </w:fldSimple>
     </w:p>
     <w:p>
       <w:pPr>
@@ -55,33 +42,17 @@
           <w:rFonts w:ascii="Times New Roman" w:hAnsi="Times New Roman"/>
         </w:rPr>
       </w:pPr>
-      <w:proofErr w:type="spellStart"/>
-      <w:r>
-        <w:rPr>
-          <w:rFonts w:ascii="Times New Roman" w:hAnsi="Times New Roman"/>
-        </w:rPr>
-        <w:t>Student</w:t>
-      </w:r>
-      <w:proofErr w:type="gramStart"/>
-      <w:r>
-        <w:rPr>
-          <w:rFonts w:ascii="Times New Roman" w:hAnsi="Times New Roman"/>
-        </w:rPr>
-        <w:t>:</w:t>
-      </w:r>
-      <w:r>
-        <w:rPr>
-          <w:rFonts w:ascii="Times New Roman" w:hAnsi="Times New Roman"/>
-        </w:rPr>
-        <w:t>Andreea</w:t>
-      </w:r>
-      <w:proofErr w:type="spellEnd"/>
-      <w:proofErr w:type="gramEnd"/>
-      <w:r>
-        <w:rPr>
-          <w:rFonts w:ascii="Times New Roman" w:hAnsi="Times New Roman"/>
-        </w:rPr>
-        <w:t xml:space="preserve"> Sabina Lazaroiu</w:t>
+      <w:r>
+        <w:rPr>
+          <w:rFonts w:ascii="Times New Roman" w:hAnsi="Times New Roman"/>
+        </w:rPr>
+        <w:t>Student:</w:t>
+      </w:r>
+      <w:r>
+        <w:rPr>
+          <w:rFonts w:ascii="Times New Roman" w:hAnsi="Times New Roman"/>
+        </w:rPr>
+        <w:t>Andreea Sabina Lazaroiu</w:t>
       </w:r>
     </w:p>
     <w:p>
@@ -97,24 +68,15 @@
           <w:b/>
           <w:sz w:val="36"/>
         </w:rPr>
-        <w:t>Group</w:t>
-      </w:r>
-      <w:proofErr w:type="gramStart"/>
+        <w:t>Group:</w:t>
+      </w:r>
       <w:r>
         <w:rPr>
           <w:b/>
           <w:sz w:val="36"/>
         </w:rPr>
-        <w:t>:</w:t>
-      </w:r>
-      <w:r>
-        <w:rPr>
-          <w:b/>
-          <w:sz w:val="36"/>
-        </w:rPr>
         <w:t>30432</w:t>
       </w:r>
-      <w:proofErr w:type="gramEnd"/>
     </w:p>
     <w:p>
       <w:pPr>
@@ -2827,11 +2789,10 @@
     <w:p>
       <w:pPr>
         <w:pStyle w:val="ListParagraph"/>
-        <w:numPr>
-          <w:ilvl w:val="0"/>
-          <w:numId w:val="15"/>
-        </w:numPr>
-      </w:pPr>
+        <w:ind w:left="1080"/>
+      </w:pPr>
+      <w:bookmarkStart w:id="10" w:name="_GoBack"/>
+      <w:bookmarkEnd w:id="10"/>
     </w:p>
     <w:p>
       <w:pPr>
@@ -2903,7 +2864,7 @@
           <w:rFonts w:ascii="Times New Roman" w:hAnsi="Times New Roman"/>
         </w:rPr>
       </w:pPr>
-      <w:bookmarkStart w:id="10" w:name="_Toc285793964"/>
+      <w:bookmarkStart w:id="11" w:name="_Toc285793964"/>
       <w:r>
         <w:rPr>
           <w:rFonts w:ascii="Times New Roman" w:hAnsi="Times New Roman"/>
@@ -2916,7 +2877,7 @@
         </w:rPr>
         <w:t>Design</w:t>
       </w:r>
-      <w:bookmarkEnd w:id="10"/>
+      <w:bookmarkEnd w:id="11"/>
     </w:p>
     <w:p>
       <w:pPr>
@@ -2990,14 +2951,14 @@
           <w:rFonts w:ascii="Times New Roman" w:hAnsi="Times New Roman"/>
         </w:rPr>
       </w:pPr>
-      <w:bookmarkStart w:id="11" w:name="_Toc285793965"/>
+      <w:bookmarkStart w:id="12" w:name="_Toc285793965"/>
       <w:r>
         <w:rPr>
           <w:rFonts w:ascii="Times New Roman" w:hAnsi="Times New Roman"/>
         </w:rPr>
         <w:t>Data Model</w:t>
       </w:r>
-      <w:bookmarkEnd w:id="11"/>
+      <w:bookmarkEnd w:id="12"/>
     </w:p>
     <w:p>
       <w:pPr>
@@ -3068,32 +3029,22 @@
           <w:rFonts w:ascii="Times New Roman" w:hAnsi="Times New Roman"/>
         </w:rPr>
       </w:pPr>
-      <w:bookmarkStart w:id="12" w:name="_Toc285793966"/>
+      <w:bookmarkStart w:id="13" w:name="_Toc285793966"/>
       <w:r>
         <w:rPr>
           <w:rFonts w:ascii="Times New Roman" w:hAnsi="Times New Roman"/>
         </w:rPr>
         <w:t>Unit Testing</w:t>
       </w:r>
-      <w:bookmarkEnd w:id="12"/>
+      <w:bookmarkEnd w:id="13"/>
     </w:p>
     <w:p>
       <w:pPr>
         <w:ind w:left="709"/>
       </w:pPr>
       <w:r>
-        <w:t xml:space="preserve">There will be JUnit Test methods for each method of the </w:t>
-      </w:r>
-      <w:proofErr w:type="spellStart"/>
-      <w:r>
-        <w:t>ServiceClasses</w:t>
-      </w:r>
-      <w:proofErr w:type="spellEnd"/>
-      <w:r>
-        <w:t>.</w:t>
-      </w:r>
-      <w:bookmarkStart w:id="13" w:name="_GoBack"/>
-      <w:bookmarkEnd w:id="13"/>
+        <w:t>There will be JUnit Test methods for each method of the ServiceClasses.</w:t>
+      </w:r>
     </w:p>
     <w:p>
       <w:pPr>
@@ -3588,7 +3539,7 @@
               <w:rStyle w:val="PageNumber"/>
               <w:noProof/>
             </w:rPr>
-            <w:t>10</w:t>
+            <w:t>7</w:t>
           </w:r>
           <w:r>
             <w:rPr>
@@ -3602,15 +3553,29 @@
             </w:rPr>
             <w:t xml:space="preserve"> of </w:t>
           </w:r>
-          <w:fldSimple w:instr=" NUMPAGES  \* MERGEFORMAT ">
-            <w:r>
-              <w:rPr>
-                <w:rStyle w:val="PageNumber"/>
-                <w:noProof/>
-              </w:rPr>
-              <w:t>10</w:t>
-            </w:r>
-          </w:fldSimple>
+          <w:r>
+            <w:fldChar w:fldCharType="begin"/>
+          </w:r>
+          <w:r>
+            <w:instrText xml:space="preserve"> NUMPAGES  \* MERGEFORMAT </w:instrText>
+          </w:r>
+          <w:r>
+            <w:fldChar w:fldCharType="separate"/>
+          </w:r>
+          <w:r>
+            <w:rPr>
+              <w:rStyle w:val="PageNumber"/>
+              <w:noProof/>
+            </w:rPr>
+            <w:t>10</w:t>
+          </w:r>
+          <w:r>
+            <w:rPr>
+              <w:rStyle w:val="PageNumber"/>
+              <w:noProof/>
+            </w:rPr>
+            <w:fldChar w:fldCharType="end"/>
+          </w:r>
         </w:p>
       </w:tc>
     </w:tr>
@@ -3713,14 +3678,24 @@
           <w:tcW w:w="6379" w:type="dxa"/>
         </w:tcPr>
         <w:p>
-          <w:fldSimple w:instr=" TITLE  \* MERGEFORMAT ">
-            <w:r>
-              <w:t>Analysis and Design</w:t>
-            </w:r>
-            <w:r>
-              <w:t xml:space="preserve"> Document</w:t>
-            </w:r>
-          </w:fldSimple>
+          <w:r>
+            <w:fldChar w:fldCharType="begin"/>
+          </w:r>
+          <w:r>
+            <w:instrText xml:space="preserve"> TITLE  \* MERGEFORMAT </w:instrText>
+          </w:r>
+          <w:r>
+            <w:fldChar w:fldCharType="separate"/>
+          </w:r>
+          <w:r>
+            <w:t>Analysis and Design</w:t>
+          </w:r>
+          <w:r>
+            <w:t xml:space="preserve"> Document</w:t>
+          </w:r>
+          <w:r>
+            <w:fldChar w:fldCharType="end"/>
+          </w:r>
         </w:p>
       </w:tc>
       <w:tc>

</xml_diff>

<commit_message>
Admin Login Added + Few Changes at doc
</commit_message>
<xml_diff>
--- a/doc/Project_Analysis_and_Design_Document (1).docx
+++ b/doc/Project_Analysis_and_Design_Document (1).docx
@@ -10,14 +10,27 @@
           <w:rFonts w:ascii="Times New Roman" w:hAnsi="Times New Roman"/>
         </w:rPr>
       </w:pPr>
-      <w:fldSimple w:instr=" SUBJECT  \* MERGEFORMAT ">
-        <w:r>
-          <w:rPr>
-            <w:rFonts w:ascii="Times New Roman" w:hAnsi="Times New Roman"/>
-          </w:rPr>
-          <w:t>Cooking Recipe Rating Web based Application</w:t>
-        </w:r>
-      </w:fldSimple>
+      <w:r>
+        <w:fldChar w:fldCharType="begin"/>
+      </w:r>
+      <w:r>
+        <w:instrText xml:space="preserve"> SUBJECT  \* MERGEFORMAT </w:instrText>
+      </w:r>
+      <w:r>
+        <w:fldChar w:fldCharType="separate"/>
+      </w:r>
+      <w:r>
+        <w:rPr>
+          <w:rFonts w:ascii="Times New Roman" w:hAnsi="Times New Roman"/>
+        </w:rPr>
+        <w:t>Cooking Recipe Rating Web based Application</w:t>
+      </w:r>
+      <w:r>
+        <w:rPr>
+          <w:rFonts w:ascii="Times New Roman" w:hAnsi="Times New Roman"/>
+        </w:rPr>
+        <w:fldChar w:fldCharType="end"/>
+      </w:r>
     </w:p>
     <w:p>
       <w:pPr>
@@ -42,17 +55,33 @@
           <w:rFonts w:ascii="Times New Roman" w:hAnsi="Times New Roman"/>
         </w:rPr>
       </w:pPr>
-      <w:r>
-        <w:rPr>
-          <w:rFonts w:ascii="Times New Roman" w:hAnsi="Times New Roman"/>
-        </w:rPr>
-        <w:t>Student:</w:t>
-      </w:r>
-      <w:r>
-        <w:rPr>
-          <w:rFonts w:ascii="Times New Roman" w:hAnsi="Times New Roman"/>
-        </w:rPr>
-        <w:t>Andreea Sabina Lazaroiu</w:t>
+      <w:proofErr w:type="spellStart"/>
+      <w:r>
+        <w:rPr>
+          <w:rFonts w:ascii="Times New Roman" w:hAnsi="Times New Roman"/>
+        </w:rPr>
+        <w:t>Student</w:t>
+      </w:r>
+      <w:proofErr w:type="gramStart"/>
+      <w:r>
+        <w:rPr>
+          <w:rFonts w:ascii="Times New Roman" w:hAnsi="Times New Roman"/>
+        </w:rPr>
+        <w:t>:</w:t>
+      </w:r>
+      <w:r>
+        <w:rPr>
+          <w:rFonts w:ascii="Times New Roman" w:hAnsi="Times New Roman"/>
+        </w:rPr>
+        <w:t>Andreea</w:t>
+      </w:r>
+      <w:proofErr w:type="spellEnd"/>
+      <w:proofErr w:type="gramEnd"/>
+      <w:r>
+        <w:rPr>
+          <w:rFonts w:ascii="Times New Roman" w:hAnsi="Times New Roman"/>
+        </w:rPr>
+        <w:t xml:space="preserve"> Sabina Lazaroiu</w:t>
       </w:r>
     </w:p>
     <w:p>
@@ -68,15 +97,24 @@
           <w:b/>
           <w:sz w:val="36"/>
         </w:rPr>
-        <w:t>Group:</w:t>
-      </w:r>
+        <w:t>Group</w:t>
+      </w:r>
+      <w:proofErr w:type="gramStart"/>
       <w:r>
         <w:rPr>
           <w:b/>
           <w:sz w:val="36"/>
         </w:rPr>
+        <w:t>:</w:t>
+      </w:r>
+      <w:r>
+        <w:rPr>
+          <w:b/>
+          <w:sz w:val="36"/>
+        </w:rPr>
         <w:t>30432</w:t>
       </w:r>
+      <w:proofErr w:type="gramEnd"/>
     </w:p>
     <w:p>
       <w:pPr>
@@ -283,13 +321,61 @@
               <w:pStyle w:val="Tabletext"/>
             </w:pPr>
             <w:r>
-              <w:t>&lt;</w:t>
-            </w:r>
-            <w:r>
               <w:t>First Version</w:t>
             </w:r>
+          </w:p>
+        </w:tc>
+        <w:tc>
+          <w:tcPr>
+            <w:tcW w:w="2304" w:type="dxa"/>
+          </w:tcPr>
+          <w:p>
+            <w:pPr>
+              <w:pStyle w:val="Tabletext"/>
+            </w:pPr>
             <w:r>
-              <w:t>&gt;</w:t>
+              <w:t>Andreea Sabina Lazaroiu</w:t>
+            </w:r>
+          </w:p>
+        </w:tc>
+      </w:tr>
+      <w:tr>
+        <w:tc>
+          <w:tcPr>
+            <w:tcW w:w="2304" w:type="dxa"/>
+          </w:tcPr>
+          <w:p>
+            <w:pPr>
+              <w:pStyle w:val="Tabletext"/>
+            </w:pPr>
+            <w:r>
+              <w:t>&lt;16/05/18&gt;</w:t>
+            </w:r>
+          </w:p>
+        </w:tc>
+        <w:tc>
+          <w:tcPr>
+            <w:tcW w:w="1152" w:type="dxa"/>
+          </w:tcPr>
+          <w:p>
+            <w:pPr>
+              <w:pStyle w:val="Tabletext"/>
+            </w:pPr>
+            <w:r>
+              <w:t>&lt;2.0&gt;</w:t>
+            </w:r>
+          </w:p>
+        </w:tc>
+        <w:tc>
+          <w:tcPr>
+            <w:tcW w:w="3744" w:type="dxa"/>
+          </w:tcPr>
+          <w:p>
+            <w:pPr>
+              <w:pStyle w:val="Heading4"/>
+            </w:pPr>
+            <w:r>
+              <w:t>Second Version</w:t>
             </w:r>
           </w:p>
         </w:tc>
@@ -391,48 +477,6 @@
           </w:p>
         </w:tc>
       </w:tr>
-      <w:tr>
-        <w:tc>
-          <w:tcPr>
-            <w:tcW w:w="2304" w:type="dxa"/>
-          </w:tcPr>
-          <w:p>
-            <w:pPr>
-              <w:pStyle w:val="Tabletext"/>
-            </w:pPr>
-          </w:p>
-        </w:tc>
-        <w:tc>
-          <w:tcPr>
-            <w:tcW w:w="1152" w:type="dxa"/>
-          </w:tcPr>
-          <w:p>
-            <w:pPr>
-              <w:pStyle w:val="Tabletext"/>
-            </w:pPr>
-          </w:p>
-        </w:tc>
-        <w:tc>
-          <w:tcPr>
-            <w:tcW w:w="3744" w:type="dxa"/>
-          </w:tcPr>
-          <w:p>
-            <w:pPr>
-              <w:pStyle w:val="Tabletext"/>
-            </w:pPr>
-          </w:p>
-        </w:tc>
-        <w:tc>
-          <w:tcPr>
-            <w:tcW w:w="2304" w:type="dxa"/>
-          </w:tcPr>
-          <w:p>
-            <w:pPr>
-              <w:pStyle w:val="Tabletext"/>
-            </w:pPr>
-          </w:p>
-        </w:tc>
-      </w:tr>
     </w:tbl>
     <w:p/>
     <w:p>
@@ -2261,6 +2305,7 @@
     <w:p/>
     <w:p/>
     <w:p>
+      <w:bookmarkStart w:id="5" w:name="_GoBack"/>
       <w:r>
         <w:rPr>
           <w:noProof/>
@@ -2268,9 +2313,9 @@
         <w:lastRenderedPageBreak/>
         <w:drawing>
           <wp:inline distT="0" distB="0" distL="0" distR="0">
-            <wp:extent cx="5753100" cy="6115050"/>
+            <wp:extent cx="5943600" cy="5951855"/>
             <wp:effectExtent l="0" t="0" r="0" b="0"/>
-            <wp:docPr id="11" name="Picture 11"/>
+            <wp:docPr id="3" name="Picture 3"/>
             <wp:cNvGraphicFramePr>
               <a:graphicFrameLocks xmlns:a="http://schemas.openxmlformats.org/drawingml/2006/main" noChangeAspect="1"/>
             </wp:cNvGraphicFramePr>
@@ -2278,7 +2323,7 @@
               <a:graphicData uri="http://schemas.openxmlformats.org/drawingml/2006/picture">
                 <pic:pic xmlns:pic="http://schemas.openxmlformats.org/drawingml/2006/picture">
                   <pic:nvPicPr>
-                    <pic:cNvPr id="11" name="CookClassDiagramArchi.png"/>
+                    <pic:cNvPr id="3" name="CookClassDiagramArchi.png"/>
                     <pic:cNvPicPr/>
                   </pic:nvPicPr>
                   <pic:blipFill>
@@ -2296,7 +2341,7 @@
                   <pic:spPr>
                     <a:xfrm>
                       <a:off x="0" y="0"/>
-                      <a:ext cx="5753100" cy="6115050"/>
+                      <a:ext cx="5943600" cy="5951855"/>
                     </a:xfrm>
                     <a:prstGeom prst="rect">
                       <a:avLst/>
@@ -2308,6 +2353,7 @@
           </wp:inline>
         </w:drawing>
       </w:r>
+      <w:bookmarkEnd w:id="5"/>
     </w:p>
     <w:p>
       <w:pPr>
@@ -2366,29 +2412,29 @@
           <w:rFonts w:ascii="Times New Roman" w:hAnsi="Times New Roman"/>
         </w:rPr>
       </w:pPr>
-      <w:bookmarkStart w:id="5" w:name="_Toc285793959"/>
-      <w:r>
-        <w:rPr>
-          <w:rFonts w:ascii="Times New Roman" w:hAnsi="Times New Roman"/>
+      <w:bookmarkStart w:id="6" w:name="_Toc285793959"/>
+      <w:r>
+        <w:rPr>
+          <w:rFonts w:ascii="Times New Roman" w:hAnsi="Times New Roman"/>
+        </w:rPr>
+        <w:t>Package Design</w:t>
+      </w:r>
+      <w:bookmarkEnd w:id="6"/>
+    </w:p>
+    <w:p>
+      <w:pPr>
+        <w:ind w:left="720"/>
+      </w:pPr>
+    </w:p>
+    <w:p>
+      <w:pPr>
+        <w:ind w:left="720"/>
+      </w:pPr>
+      <w:r>
+        <w:rPr>
+          <w:noProof/>
         </w:rPr>
         <w:lastRenderedPageBreak/>
-        <w:t>Package Design</w:t>
-      </w:r>
-      <w:bookmarkEnd w:id="5"/>
-    </w:p>
-    <w:p>
-      <w:pPr>
-        <w:ind w:left="720"/>
-      </w:pPr>
-    </w:p>
-    <w:p>
-      <w:pPr>
-        <w:ind w:left="720"/>
-      </w:pPr>
-      <w:r>
-        <w:rPr>
-          <w:noProof/>
-        </w:rPr>
         <w:drawing>
           <wp:inline distT="0" distB="0" distL="0" distR="0" wp14:anchorId="77F663A7" wp14:editId="425A060A">
             <wp:extent cx="2232579" cy="3152775"/>
@@ -2444,14 +2490,14 @@
           <w:rFonts w:ascii="Times New Roman" w:hAnsi="Times New Roman"/>
         </w:rPr>
       </w:pPr>
-      <w:bookmarkStart w:id="6" w:name="_Toc285793960"/>
+      <w:bookmarkStart w:id="7" w:name="_Toc285793960"/>
       <w:r>
         <w:rPr>
           <w:rFonts w:ascii="Times New Roman" w:hAnsi="Times New Roman"/>
         </w:rPr>
         <w:t>Component and Deployment Diagrams</w:t>
       </w:r>
-      <w:bookmarkEnd w:id="6"/>
+      <w:bookmarkEnd w:id="7"/>
     </w:p>
     <w:p/>
     <w:p/>
@@ -2600,7 +2646,7 @@
           <w:rFonts w:ascii="Times New Roman" w:hAnsi="Times New Roman"/>
         </w:rPr>
       </w:pPr>
-      <w:bookmarkStart w:id="7" w:name="_Toc285793961"/>
+      <w:bookmarkStart w:id="8" w:name="_Toc285793961"/>
       <w:r>
         <w:rPr>
           <w:rFonts w:ascii="Times New Roman" w:hAnsi="Times New Roman"/>
@@ -2619,7 +2665,7 @@
         </w:rPr>
         <w:t>2</w:t>
       </w:r>
-      <w:bookmarkEnd w:id="7"/>
+      <w:bookmarkEnd w:id="8"/>
     </w:p>
     <w:p>
       <w:pPr>
@@ -2633,14 +2679,14 @@
           <w:rFonts w:ascii="Times New Roman" w:hAnsi="Times New Roman"/>
         </w:rPr>
       </w:pPr>
-      <w:bookmarkStart w:id="8" w:name="_Toc285793962"/>
+      <w:bookmarkStart w:id="9" w:name="_Toc285793962"/>
       <w:r>
         <w:rPr>
           <w:rFonts w:ascii="Times New Roman" w:hAnsi="Times New Roman"/>
         </w:rPr>
         <w:t>Design Model</w:t>
       </w:r>
-      <w:bookmarkEnd w:id="8"/>
+      <w:bookmarkEnd w:id="9"/>
     </w:p>
     <w:p>
       <w:pPr>
@@ -2654,14 +2700,14 @@
           <w:rFonts w:ascii="Times New Roman" w:hAnsi="Times New Roman"/>
         </w:rPr>
       </w:pPr>
-      <w:bookmarkStart w:id="9" w:name="_Toc285793963"/>
+      <w:bookmarkStart w:id="10" w:name="_Toc285793963"/>
       <w:r>
         <w:rPr>
           <w:rFonts w:ascii="Times New Roman" w:hAnsi="Times New Roman"/>
         </w:rPr>
         <w:t>Dynamic Behavior</w:t>
       </w:r>
-      <w:bookmarkEnd w:id="9"/>
+      <w:bookmarkEnd w:id="10"/>
     </w:p>
     <w:p/>
     <w:p>
@@ -2791,8 +2837,6 @@
         <w:pStyle w:val="ListParagraph"/>
         <w:ind w:left="1080"/>
       </w:pPr>
-      <w:bookmarkStart w:id="10" w:name="_GoBack"/>
-      <w:bookmarkEnd w:id="10"/>
     </w:p>
     <w:p>
       <w:pPr>
@@ -2888,19 +2932,15 @@
       </w:r>
     </w:p>
     <w:p>
-      <w:pPr>
-        <w:ind w:left="720" w:firstLine="720"/>
-      </w:pPr>
-      <w:r>
-        <w:rPr>
-          <w:noProof/>
-        </w:rPr>
-        <w:lastRenderedPageBreak/>
+      <w:r>
+        <w:rPr>
+          <w:noProof/>
+        </w:rPr>
         <w:drawing>
           <wp:inline distT="0" distB="0" distL="0" distR="0">
-            <wp:extent cx="4638675" cy="4657725"/>
+            <wp:extent cx="5534025" cy="3819525"/>
             <wp:effectExtent l="0" t="0" r="0" b="0"/>
-            <wp:docPr id="10" name="Picture 10"/>
+            <wp:docPr id="1" name="Picture 1"/>
             <wp:cNvGraphicFramePr>
               <a:graphicFrameLocks xmlns:a="http://schemas.openxmlformats.org/drawingml/2006/main" noChangeAspect="1"/>
             </wp:cNvGraphicFramePr>
@@ -2908,7 +2948,7 @@
               <a:graphicData uri="http://schemas.openxmlformats.org/drawingml/2006/picture">
                 <pic:pic xmlns:pic="http://schemas.openxmlformats.org/drawingml/2006/picture">
                   <pic:nvPicPr>
-                    <pic:cNvPr id="10" name="CookClassDiagram.png"/>
+                    <pic:cNvPr id="1" name="CookClassDiagram.png"/>
                     <pic:cNvPicPr/>
                   </pic:nvPicPr>
                   <pic:blipFill>
@@ -2926,7 +2966,7 @@
                   <pic:spPr>
                     <a:xfrm>
                       <a:off x="0" y="0"/>
-                      <a:ext cx="4638675" cy="4657725"/>
+                      <a:ext cx="5536329" cy="3821115"/>
                     </a:xfrm>
                     <a:prstGeom prst="rect">
                       <a:avLst/>
@@ -2956,6 +2996,7 @@
         <w:rPr>
           <w:rFonts w:ascii="Times New Roman" w:hAnsi="Times New Roman"/>
         </w:rPr>
+        <w:lastRenderedPageBreak/>
         <w:t>Data Model</w:t>
       </w:r>
       <w:bookmarkEnd w:id="12"/>
@@ -3043,7 +3084,15 @@
         <w:ind w:left="709"/>
       </w:pPr>
       <w:r>
-        <w:t>There will be JUnit Test methods for each method of the ServiceClasses.</w:t>
+        <w:t xml:space="preserve">There will be JUnit Test methods for each method of the </w:t>
+      </w:r>
+      <w:proofErr w:type="spellStart"/>
+      <w:r>
+        <w:t>ServiceClasses</w:t>
+      </w:r>
+      <w:proofErr w:type="spellEnd"/>
+      <w:r>
+        <w:t>.</w:t>
       </w:r>
     </w:p>
     <w:p>
@@ -3068,7 +3117,6 @@
         <w:rPr>
           <w:rFonts w:ascii="Times New Roman" w:hAnsi="Times New Roman"/>
         </w:rPr>
-        <w:lastRenderedPageBreak/>
         <w:t>Elaboration – Iteration 2</w:t>
       </w:r>
       <w:bookmarkEnd w:id="14"/>
@@ -3539,7 +3587,7 @@
               <w:rStyle w:val="PageNumber"/>
               <w:noProof/>
             </w:rPr>
-            <w:t>7</w:t>
+            <w:t>6</w:t>
           </w:r>
           <w:r>
             <w:rPr>
@@ -3553,29 +3601,15 @@
             </w:rPr>
             <w:t xml:space="preserve"> of </w:t>
           </w:r>
-          <w:r>
-            <w:fldChar w:fldCharType="begin"/>
-          </w:r>
-          <w:r>
-            <w:instrText xml:space="preserve"> NUMPAGES  \* MERGEFORMAT </w:instrText>
-          </w:r>
-          <w:r>
-            <w:fldChar w:fldCharType="separate"/>
-          </w:r>
-          <w:r>
-            <w:rPr>
-              <w:rStyle w:val="PageNumber"/>
-              <w:noProof/>
-            </w:rPr>
-            <w:t>10</w:t>
-          </w:r>
-          <w:r>
-            <w:rPr>
-              <w:rStyle w:val="PageNumber"/>
-              <w:noProof/>
-            </w:rPr>
-            <w:fldChar w:fldCharType="end"/>
-          </w:r>
+          <w:fldSimple w:instr=" NUMPAGES  \* MERGEFORMAT ">
+            <w:r>
+              <w:rPr>
+                <w:rStyle w:val="PageNumber"/>
+                <w:noProof/>
+              </w:rPr>
+              <w:t>9</w:t>
+            </w:r>
+          </w:fldSimple>
         </w:p>
       </w:tc>
     </w:tr>
@@ -3667,7 +3701,10 @@
             <w:ind w:right="68"/>
           </w:pPr>
           <w:r>
-            <w:t xml:space="preserve">  Version:           &lt;1.0&gt;</w:t>
+            <w:t xml:space="preserve">  Version:           &lt;2</w:t>
+          </w:r>
+          <w:r>
+            <w:t>.0&gt;</w:t>
           </w:r>
         </w:p>
       </w:tc>
@@ -3678,24 +3715,14 @@
           <w:tcW w:w="6379" w:type="dxa"/>
         </w:tcPr>
         <w:p>
-          <w:r>
-            <w:fldChar w:fldCharType="begin"/>
-          </w:r>
-          <w:r>
-            <w:instrText xml:space="preserve"> TITLE  \* MERGEFORMAT </w:instrText>
-          </w:r>
-          <w:r>
-            <w:fldChar w:fldCharType="separate"/>
-          </w:r>
-          <w:r>
-            <w:t>Analysis and Design</w:t>
-          </w:r>
-          <w:r>
-            <w:t xml:space="preserve"> Document</w:t>
-          </w:r>
-          <w:r>
-            <w:fldChar w:fldCharType="end"/>
-          </w:r>
+          <w:fldSimple w:instr=" TITLE  \* MERGEFORMAT ">
+            <w:r>
+              <w:t>Analysis and Design</w:t>
+            </w:r>
+            <w:r>
+              <w:t xml:space="preserve"> Document</w:t>
+            </w:r>
+          </w:fldSimple>
         </w:p>
       </w:tc>
       <w:tc>
@@ -3704,13 +3731,16 @@
         </w:tcPr>
         <w:p>
           <w:r>
-            <w:t xml:space="preserve">  Date:  &lt;05</w:t>
+            <w:t xml:space="preserve">  Date:  &lt;16</w:t>
           </w:r>
           <w:r>
             <w:t>/</w:t>
           </w:r>
           <w:r>
-            <w:t>04/18</w:t>
+            <w:t>05</w:t>
+          </w:r>
+          <w:r>
+            <w:t>/18</w:t>
           </w:r>
           <w:r>
             <w:t>&gt;</w:t>

</xml_diff>